<commit_message>
Final Changes in report
</commit_message>
<xml_diff>
--- a/Project Final Submission/Project Final Report.docx
+++ b/Project Final Submission/Project Final Report.docx
@@ -1458,14 +1458,34 @@
           <w:szCs w:val="32"/>
         </w:rPr>
       </w:pPr>
+    </w:p>
+    <w:p>
+      <w:pPr>
+        <w:keepNext/>
+        <w:jc w:val="center"/>
+        <w:rPr>
+          <w:b/>
+          <w:bCs/>
+          <w:sz w:val="32"/>
+          <w:szCs w:val="32"/>
+        </w:rPr>
+      </w:pPr>
       <w:r>
         <w:rPr>
           <w:noProof/>
         </w:rPr>
         <w:drawing>
-          <wp:inline distT="0" distB="0" distL="0" distR="0" wp14:anchorId="76755E5E" wp14:editId="7D13E906">
-            <wp:extent cx="4320672" cy="2277106"/>
+          <wp:anchor distT="0" distB="0" distL="114300" distR="114300" simplePos="0" relativeHeight="251657216" behindDoc="1" locked="0" layoutInCell="1" allowOverlap="1">
+            <wp:simplePos x="0" y="0"/>
+            <wp:positionH relativeFrom="column">
+              <wp:posOffset>-837565</wp:posOffset>
+            </wp:positionH>
+            <wp:positionV relativeFrom="paragraph">
+              <wp:posOffset>167640</wp:posOffset>
+            </wp:positionV>
+            <wp:extent cx="7588775" cy="4524375"/>
             <wp:effectExtent l="0" t="0" r="0" b="0"/>
+            <wp:wrapNone/>
             <wp:docPr id="4" name="Picture 4"/>
             <wp:cNvGraphicFramePr>
               <a:graphicFrameLocks xmlns:a="http://schemas.openxmlformats.org/drawingml/2006/main" noChangeAspect="1"/>
@@ -1478,14 +1498,20 @@
                     <pic:cNvPicPr/>
                   </pic:nvPicPr>
                   <pic:blipFill rotWithShape="1">
-                    <a:blip r:embed="rId6"/>
-                    <a:srcRect l="3919" t="5423" r="23367" b="26411"/>
+                    <a:blip r:embed="rId6">
+                      <a:extLst>
+                        <a:ext uri="{28A0092B-C50C-407E-A947-70E740481C1C}">
+                          <a14:useLocalDpi xmlns:a14="http://schemas.microsoft.com/office/drawing/2010/main" val="0"/>
+                        </a:ext>
+                      </a:extLst>
+                    </a:blip>
+                    <a:srcRect l="5278" t="6352" r="36559" b="31966"/>
                     <a:stretch/>
                   </pic:blipFill>
                   <pic:spPr bwMode="auto">
                     <a:xfrm>
                       <a:off x="0" y="0"/>
-                      <a:ext cx="4321775" cy="2277687"/>
+                      <a:ext cx="7588775" cy="4524375"/>
                     </a:xfrm>
                     <a:prstGeom prst="rect">
                       <a:avLst/>
@@ -1502,7 +1528,13 @@
                 </pic:pic>
               </a:graphicData>
             </a:graphic>
-          </wp:inline>
+            <wp14:sizeRelH relativeFrom="margin">
+              <wp14:pctWidth>0</wp14:pctWidth>
+            </wp14:sizeRelH>
+            <wp14:sizeRelV relativeFrom="margin">
+              <wp14:pctHeight>0</wp14:pctHeight>
+            </wp14:sizeRelV>
+          </wp:anchor>
         </w:drawing>
       </w:r>
     </w:p>
@@ -1529,26 +1561,255 @@
           <w:szCs w:val="32"/>
         </w:rPr>
       </w:pPr>
-      <w:r>
+    </w:p>
+    <w:p>
+      <w:pPr>
+        <w:keepNext/>
+        <w:jc w:val="center"/>
         <w:rPr>
           <w:b/>
           <w:bCs/>
           <w:sz w:val="32"/>
           <w:szCs w:val="32"/>
         </w:rPr>
-        <w:t>Design</w:t>
-      </w:r>
+      </w:pPr>
     </w:p>
     <w:p>
       <w:pPr>
         <w:keepNext/>
         <w:jc w:val="center"/>
+        <w:rPr>
+          <w:b/>
+          <w:bCs/>
+          <w:sz w:val="32"/>
+          <w:szCs w:val="32"/>
+        </w:rPr>
       </w:pPr>
     </w:p>
     <w:p>
       <w:pPr>
         <w:keepNext/>
         <w:jc w:val="center"/>
+        <w:rPr>
+          <w:b/>
+          <w:bCs/>
+          <w:sz w:val="32"/>
+          <w:szCs w:val="32"/>
+        </w:rPr>
+      </w:pPr>
+    </w:p>
+    <w:p>
+      <w:pPr>
+        <w:keepNext/>
+        <w:jc w:val="center"/>
+        <w:rPr>
+          <w:b/>
+          <w:bCs/>
+          <w:sz w:val="32"/>
+          <w:szCs w:val="32"/>
+        </w:rPr>
+      </w:pPr>
+    </w:p>
+    <w:p>
+      <w:pPr>
+        <w:keepNext/>
+        <w:jc w:val="center"/>
+        <w:rPr>
+          <w:b/>
+          <w:bCs/>
+          <w:sz w:val="32"/>
+          <w:szCs w:val="32"/>
+        </w:rPr>
+      </w:pPr>
+    </w:p>
+    <w:p>
+      <w:pPr>
+        <w:keepNext/>
+        <w:jc w:val="center"/>
+        <w:rPr>
+          <w:b/>
+          <w:bCs/>
+          <w:sz w:val="32"/>
+          <w:szCs w:val="32"/>
+        </w:rPr>
+      </w:pPr>
+    </w:p>
+    <w:p>
+      <w:pPr>
+        <w:keepNext/>
+        <w:jc w:val="center"/>
+        <w:rPr>
+          <w:b/>
+          <w:bCs/>
+          <w:sz w:val="32"/>
+          <w:szCs w:val="32"/>
+        </w:rPr>
+      </w:pPr>
+    </w:p>
+    <w:p>
+      <w:pPr>
+        <w:keepNext/>
+        <w:jc w:val="center"/>
+        <w:rPr>
+          <w:b/>
+          <w:bCs/>
+          <w:sz w:val="32"/>
+          <w:szCs w:val="32"/>
+        </w:rPr>
+      </w:pPr>
+    </w:p>
+    <w:p>
+      <w:pPr>
+        <w:keepNext/>
+        <w:jc w:val="center"/>
+        <w:rPr>
+          <w:b/>
+          <w:bCs/>
+          <w:sz w:val="32"/>
+          <w:szCs w:val="32"/>
+        </w:rPr>
+      </w:pPr>
+    </w:p>
+    <w:p>
+      <w:pPr>
+        <w:keepNext/>
+        <w:jc w:val="center"/>
+        <w:rPr>
+          <w:b/>
+          <w:bCs/>
+          <w:sz w:val="32"/>
+          <w:szCs w:val="32"/>
+        </w:rPr>
+      </w:pPr>
+    </w:p>
+    <w:p>
+      <w:pPr>
+        <w:keepNext/>
+        <w:jc w:val="center"/>
+        <w:rPr>
+          <w:b/>
+          <w:bCs/>
+          <w:sz w:val="32"/>
+          <w:szCs w:val="32"/>
+        </w:rPr>
+      </w:pPr>
+    </w:p>
+    <w:p>
+      <w:pPr>
+        <w:keepNext/>
+        <w:jc w:val="center"/>
+        <w:rPr>
+          <w:b/>
+          <w:bCs/>
+          <w:sz w:val="32"/>
+          <w:szCs w:val="32"/>
+        </w:rPr>
+      </w:pPr>
+    </w:p>
+    <w:p>
+      <w:pPr>
+        <w:keepNext/>
+        <w:jc w:val="center"/>
+        <w:rPr>
+          <w:b/>
+          <w:bCs/>
+          <w:sz w:val="32"/>
+          <w:szCs w:val="32"/>
+        </w:rPr>
+      </w:pPr>
+    </w:p>
+    <w:p>
+      <w:pPr>
+        <w:keepNext/>
+        <w:jc w:val="center"/>
+        <w:rPr>
+          <w:b/>
+          <w:bCs/>
+          <w:sz w:val="32"/>
+          <w:szCs w:val="32"/>
+        </w:rPr>
+      </w:pPr>
+    </w:p>
+    <w:p>
+      <w:pPr>
+        <w:keepNext/>
+        <w:jc w:val="center"/>
+        <w:rPr>
+          <w:b/>
+          <w:bCs/>
+          <w:sz w:val="32"/>
+          <w:szCs w:val="32"/>
+        </w:rPr>
+      </w:pPr>
+    </w:p>
+    <w:p>
+      <w:pPr>
+        <w:keepNext/>
+        <w:jc w:val="center"/>
+        <w:rPr>
+          <w:b/>
+          <w:bCs/>
+          <w:sz w:val="32"/>
+          <w:szCs w:val="32"/>
+        </w:rPr>
+      </w:pPr>
+    </w:p>
+    <w:p>
+      <w:pPr>
+        <w:keepNext/>
+        <w:jc w:val="center"/>
+        <w:rPr>
+          <w:b/>
+          <w:bCs/>
+          <w:sz w:val="32"/>
+          <w:szCs w:val="32"/>
+        </w:rPr>
+      </w:pPr>
+      <w:r>
+        <w:rPr>
+          <w:b/>
+          <w:bCs/>
+          <w:sz w:val="32"/>
+          <w:szCs w:val="32"/>
+        </w:rPr>
+        <w:lastRenderedPageBreak/>
+        <w:t>Design</w:t>
+      </w:r>
+    </w:p>
+    <w:p>
+      <w:pPr>
+        <w:keepNext/>
+        <w:jc w:val="center"/>
+      </w:pPr>
+    </w:p>
+    <w:p>
+      <w:pPr>
+        <w:keepNext/>
+        <w:jc w:val="center"/>
+      </w:pPr>
+    </w:p>
+    <w:p>
+      <w:pPr>
+        <w:keepNext/>
+        <w:jc w:val="center"/>
+      </w:pPr>
+    </w:p>
+    <w:p>
+      <w:pPr>
+        <w:keepNext/>
+        <w:jc w:val="center"/>
+      </w:pPr>
+    </w:p>
+    <w:p>
+      <w:pPr>
+        <w:keepNext/>
+        <w:jc w:val="center"/>
+      </w:pPr>
+    </w:p>
+    <w:p>
+      <w:pPr>
+        <w:keepNext/>
+        <w:jc w:val="center"/>
       </w:pPr>
       <w:r>
         <w:rPr>
@@ -1556,7 +1817,7 @@
         </w:rPr>
         <w:drawing>
           <wp:inline distT="0" distB="0" distL="0" distR="0" wp14:anchorId="322EA94F" wp14:editId="6DEBE2BC">
-            <wp:extent cx="1155247" cy="1130060"/>
+            <wp:extent cx="3164620" cy="3095625"/>
             <wp:effectExtent l="0" t="0" r="0" b="0"/>
             <wp:docPr id="2" name="Picture 2"/>
             <wp:cNvGraphicFramePr>
@@ -1577,7 +1838,7 @@
                   <pic:spPr bwMode="auto">
                     <a:xfrm>
                       <a:off x="0" y="0"/>
-                      <a:ext cx="1155882" cy="1130681"/>
+                      <a:ext cx="3186624" cy="3117149"/>
                     </a:xfrm>
                     <a:prstGeom prst="rect">
                       <a:avLst/>
@@ -1612,46 +1873,22 @@
       <w:r>
         <w:t xml:space="preserve">Figure </w:t>
       </w:r>
-      <w:r>
-        <w:fldChar w:fldCharType="begin"/>
-      </w:r>
-      <w:r>
-        <w:instrText xml:space="preserve"> SEQ Figure \* ARABIC </w:instrText>
-      </w:r>
-      <w:r>
-        <w:fldChar w:fldCharType="separate"/>
-      </w:r>
-      <w:r>
-        <w:rPr>
-          <w:noProof/>
-        </w:rPr>
-        <w:t>1</w:t>
-      </w:r>
-      <w:r>
-        <w:rPr>
-          <w:noProof/>
-        </w:rPr>
-        <w:fldChar w:fldCharType="end"/>
-      </w:r>
-      <w:r>
-        <w:t>: This shows the</w:t>
-      </w:r>
-      <w:r>
-        <w:t xml:space="preserve"> first screen of the project. A</w:t>
-      </w:r>
-      <w:r>
-        <w:t xml:space="preserve"> person will be first asked to enter as a user or as an admin</w:t>
-      </w:r>
-    </w:p>
-    <w:p>
-      <w:pPr>
-        <w:pStyle w:val="Caption"/>
-        <w:jc w:val="center"/>
-      </w:pPr>
-      <w:r>
-        <w:t>, a person chooses to enter as either an admin or a user, through login.</w:t>
-      </w:r>
-    </w:p>
+      <w:fldSimple w:instr=" SEQ Figure \* ARABIC ">
+        <w:r>
+          <w:rPr>
+            <w:noProof/>
+          </w:rPr>
+          <w:t>1</w:t>
+        </w:r>
+      </w:fldSimple>
+      <w:r>
+        <w:t xml:space="preserve">: </w:t>
+      </w:r>
+      <w:r>
+        <w:t>Login Form</w:t>
+      </w:r>
+    </w:p>
+    <w:p/>
     <w:p>
       <w:pPr>
         <w:keepNext/>
@@ -1661,10 +1898,146 @@
     <w:p>
       <w:pPr>
         <w:keepNext/>
-        <w:jc w:val="center"/>
-      </w:pPr>
-      <w:r>
-        <w:t>.</w:t>
+        <w:rPr>
+          <w:sz w:val="32"/>
+          <w:szCs w:val="32"/>
+        </w:rPr>
+      </w:pPr>
+    </w:p>
+    <w:p>
+      <w:pPr>
+        <w:pStyle w:val="Caption"/>
+        <w:rPr>
+          <w:i w:val="0"/>
+          <w:iCs w:val="0"/>
+          <w:color w:val="auto"/>
+          <w:sz w:val="24"/>
+          <w:szCs w:val="24"/>
+        </w:rPr>
+      </w:pPr>
+      <w:r>
+        <w:rPr>
+          <w:i w:val="0"/>
+          <w:iCs w:val="0"/>
+          <w:color w:val="auto"/>
+          <w:sz w:val="24"/>
+          <w:szCs w:val="24"/>
+        </w:rPr>
+        <w:t xml:space="preserve">In </w:t>
+      </w:r>
+      <w:r>
+        <w:rPr>
+          <w:i w:val="0"/>
+          <w:iCs w:val="0"/>
+          <w:color w:val="auto"/>
+          <w:sz w:val="24"/>
+          <w:szCs w:val="24"/>
+        </w:rPr>
+        <w:t xml:space="preserve">Figure </w:t>
+      </w:r>
+      <w:r>
+        <w:rPr>
+          <w:i w:val="0"/>
+          <w:iCs w:val="0"/>
+          <w:color w:val="auto"/>
+          <w:sz w:val="24"/>
+          <w:szCs w:val="24"/>
+        </w:rPr>
+        <w:fldChar w:fldCharType="begin"/>
+      </w:r>
+      <w:r>
+        <w:rPr>
+          <w:i w:val="0"/>
+          <w:iCs w:val="0"/>
+          <w:color w:val="auto"/>
+          <w:sz w:val="24"/>
+          <w:szCs w:val="24"/>
+        </w:rPr>
+        <w:instrText xml:space="preserve"> SEQ Figure \* ARABIC </w:instrText>
+      </w:r>
+      <w:r>
+        <w:rPr>
+          <w:i w:val="0"/>
+          <w:iCs w:val="0"/>
+          <w:color w:val="auto"/>
+          <w:sz w:val="24"/>
+          <w:szCs w:val="24"/>
+        </w:rPr>
+        <w:fldChar w:fldCharType="separate"/>
+      </w:r>
+      <w:r>
+        <w:rPr>
+          <w:i w:val="0"/>
+          <w:iCs w:val="0"/>
+          <w:noProof/>
+          <w:color w:val="auto"/>
+          <w:sz w:val="24"/>
+          <w:szCs w:val="24"/>
+        </w:rPr>
+        <w:t>1</w:t>
+      </w:r>
+      <w:r>
+        <w:rPr>
+          <w:i w:val="0"/>
+          <w:iCs w:val="0"/>
+          <w:noProof/>
+          <w:color w:val="auto"/>
+          <w:sz w:val="24"/>
+          <w:szCs w:val="24"/>
+        </w:rPr>
+        <w:fldChar w:fldCharType="end"/>
+      </w:r>
+      <w:r>
+        <w:rPr>
+          <w:i w:val="0"/>
+          <w:iCs w:val="0"/>
+          <w:color w:val="auto"/>
+          <w:sz w:val="24"/>
+          <w:szCs w:val="24"/>
+        </w:rPr>
+        <w:t xml:space="preserve"> we see</w:t>
+      </w:r>
+      <w:r>
+        <w:rPr>
+          <w:i w:val="0"/>
+          <w:iCs w:val="0"/>
+          <w:color w:val="auto"/>
+          <w:sz w:val="24"/>
+          <w:szCs w:val="24"/>
+        </w:rPr>
+        <w:t xml:space="preserve"> the first screen of the project. A person will be first asked to enter as a user or as an </w:t>
+      </w:r>
+      <w:proofErr w:type="gramStart"/>
+      <w:r>
+        <w:rPr>
+          <w:i w:val="0"/>
+          <w:iCs w:val="0"/>
+          <w:color w:val="auto"/>
+          <w:sz w:val="24"/>
+          <w:szCs w:val="24"/>
+        </w:rPr>
+        <w:t>admin,</w:t>
+      </w:r>
+      <w:proofErr w:type="gramEnd"/>
+      <w:r>
+        <w:rPr>
+          <w:i w:val="0"/>
+          <w:iCs w:val="0"/>
+          <w:color w:val="auto"/>
+          <w:sz w:val="24"/>
+          <w:szCs w:val="24"/>
+        </w:rPr>
+        <w:t xml:space="preserve"> a person chooses to enter as either an</w:t>
+      </w:r>
+      <w:r>
+        <w:rPr>
+          <w:i w:val="0"/>
+          <w:iCs w:val="0"/>
+          <w:color w:val="auto"/>
+          <w:sz w:val="24"/>
+          <w:szCs w:val="24"/>
+        </w:rPr>
+        <w:t xml:space="preserve"> admin or a user, through login.</w:t>
       </w:r>
     </w:p>
     <w:p>
@@ -1672,14 +2045,20 @@
         <w:keepNext/>
         <w:jc w:val="center"/>
       </w:pPr>
+    </w:p>
+    <w:p>
+      <w:pPr>
+        <w:keepNext/>
+        <w:jc w:val="center"/>
+      </w:pPr>
       <w:r>
         <w:rPr>
           <w:noProof/>
         </w:rPr>
         <w:drawing>
           <wp:inline distT="0" distB="0" distL="0" distR="0">
-            <wp:extent cx="1535430" cy="2157984"/>
-            <wp:effectExtent l="0" t="0" r="7620" b="0"/>
+            <wp:extent cx="4183199" cy="5879316"/>
+            <wp:effectExtent l="0" t="0" r="0" b="0"/>
             <wp:docPr id="5" name="Picture 5"/>
             <wp:cNvGraphicFramePr>
               <a:graphicFrameLocks xmlns:a="http://schemas.openxmlformats.org/drawingml/2006/main" noChangeAspect="1"/>
@@ -1699,7 +2078,7 @@
                   <pic:spPr bwMode="auto">
                     <a:xfrm>
                       <a:off x="0" y="0"/>
-                      <a:ext cx="1536162" cy="2159013"/>
+                      <a:ext cx="4193352" cy="5893586"/>
                     </a:xfrm>
                     <a:prstGeom prst="rect">
                       <a:avLst/>
@@ -1732,13 +2111,69 @@
         <w:t>2</w:t>
       </w:r>
       <w:r>
-        <w:t>: if any person enters as admin and are, able to login then they will be directed to this screen. This screen</w:t>
-      </w:r>
-      <w:r>
-        <w:t xml:space="preserve"> allows the admin to enter any </w:t>
-      </w:r>
-      <w:r>
-        <w:t>new content into the database</w:t>
+        <w:t xml:space="preserve">: </w:t>
+      </w:r>
+      <w:r>
+        <w:t>Add form</w:t>
+      </w:r>
+    </w:p>
+    <w:p/>
+    <w:p/>
+    <w:p>
+      <w:pPr>
+        <w:pStyle w:val="Caption"/>
+        <w:rPr>
+          <w:i w:val="0"/>
+          <w:iCs w:val="0"/>
+          <w:color w:val="auto"/>
+          <w:sz w:val="24"/>
+          <w:szCs w:val="24"/>
+        </w:rPr>
+      </w:pPr>
+      <w:r>
+        <w:rPr>
+          <w:i w:val="0"/>
+          <w:iCs w:val="0"/>
+          <w:color w:val="auto"/>
+          <w:sz w:val="24"/>
+          <w:szCs w:val="24"/>
+        </w:rPr>
+        <w:t xml:space="preserve">In Figure </w:t>
+      </w:r>
+      <w:proofErr w:type="gramStart"/>
+      <w:r>
+        <w:rPr>
+          <w:i w:val="0"/>
+          <w:iCs w:val="0"/>
+          <w:color w:val="auto"/>
+          <w:sz w:val="24"/>
+          <w:szCs w:val="24"/>
+        </w:rPr>
+        <w:t>2</w:t>
+      </w:r>
+      <w:proofErr w:type="gramEnd"/>
+      <w:r>
+        <w:t xml:space="preserve"> </w:t>
+      </w:r>
+      <w:r>
+        <w:rPr>
+          <w:i w:val="0"/>
+          <w:iCs w:val="0"/>
+          <w:color w:val="auto"/>
+          <w:sz w:val="24"/>
+          <w:szCs w:val="24"/>
+        </w:rPr>
+        <w:t xml:space="preserve">we have a form in which </w:t>
+      </w:r>
+      <w:r>
+        <w:rPr>
+          <w:i w:val="0"/>
+          <w:iCs w:val="0"/>
+          <w:color w:val="auto"/>
+          <w:sz w:val="24"/>
+          <w:szCs w:val="24"/>
+        </w:rPr>
+        <w:t>if any person enters as admin and are, able to login then they will be directed to this screen. This screen allows the admin to enter any new content into the database</w:t>
       </w:r>
     </w:p>
     <w:p>
@@ -1761,7 +2196,7 @@
         </w:rPr>
         <w:drawing>
           <wp:inline distT="0" distB="0" distL="0" distR="0" wp14:anchorId="6962554A" wp14:editId="22BB7041">
-            <wp:extent cx="3424207" cy="2578891"/>
+            <wp:extent cx="6252742" cy="4604385"/>
             <wp:effectExtent l="0" t="0" r="0" b="0"/>
             <wp:docPr id="8" name="Picture 8"/>
             <wp:cNvGraphicFramePr>
@@ -1776,13 +2211,13 @@
                   </pic:nvPicPr>
                   <pic:blipFill rotWithShape="1">
                     <a:blip r:embed="rId9"/>
-                    <a:srcRect l="3415" t="12957" r="51407" b="26518"/>
+                    <a:srcRect l="3415" t="14303" r="51407" b="26519"/>
                     <a:stretch/>
                   </pic:blipFill>
                   <pic:spPr bwMode="auto">
                     <a:xfrm>
                       <a:off x="0" y="0"/>
-                      <a:ext cx="3424652" cy="2579226"/>
+                      <a:ext cx="6266593" cy="4614585"/>
                     </a:xfrm>
                     <a:prstGeom prst="rect">
                       <a:avLst/>
@@ -1807,6 +2242,9 @@
       <w:pPr>
         <w:pStyle w:val="Caption"/>
         <w:jc w:val="center"/>
+        <w:rPr>
+          <w:noProof/>
+        </w:rPr>
       </w:pPr>
       <w:r>
         <w:t>Figure</w:t>
@@ -1815,29 +2253,87 @@
         <w:t xml:space="preserve"> 3</w:t>
       </w:r>
       <w:r>
-        <w:t xml:space="preserve">: if any person enters as user and is able to log in, they </w:t>
-      </w:r>
+        <w:t>: Search form</w:t>
+      </w:r>
+    </w:p>
+    <w:p/>
+    <w:p>
+      <w:pPr>
+        <w:pStyle w:val="Caption"/>
+        <w:rPr>
+          <w:i w:val="0"/>
+          <w:iCs w:val="0"/>
+          <w:color w:val="auto"/>
+          <w:sz w:val="24"/>
+          <w:szCs w:val="24"/>
+        </w:rPr>
+      </w:pPr>
       <w:proofErr w:type="gramStart"/>
       <w:r>
-        <w:t>will be directed</w:t>
+        <w:rPr>
+          <w:i w:val="0"/>
+          <w:iCs w:val="0"/>
+          <w:color w:val="auto"/>
+          <w:sz w:val="24"/>
+          <w:szCs w:val="24"/>
+        </w:rPr>
+        <w:t xml:space="preserve">In  </w:t>
+      </w:r>
+      <w:r>
+        <w:rPr>
+          <w:i w:val="0"/>
+          <w:iCs w:val="0"/>
+          <w:color w:val="auto"/>
+          <w:sz w:val="24"/>
+          <w:szCs w:val="24"/>
+        </w:rPr>
+        <w:t>Figure</w:t>
       </w:r>
       <w:proofErr w:type="gramEnd"/>
       <w:r>
-        <w:t xml:space="preserve"> to this screen. On this user will be able to </w:t>
-      </w:r>
-      <w:r>
-        <w:rPr>
-          <w:noProof/>
-        </w:rPr>
-        <w:t>search any content based on what they want to see and ot will search it up for them and display the title in results  box below.</w:t>
-      </w:r>
-      <w:r>
-        <w:rPr>
-          <w:noProof/>
-        </w:rPr>
-        <w:t xml:space="preserve">They will also be able to see their watchlist, create new watch list, delete entire watch list, add result to watch list and look at the details of watchlist. </w:t>
-      </w:r>
-    </w:p>
+        <w:rPr>
+          <w:i w:val="0"/>
+          <w:iCs w:val="0"/>
+          <w:color w:val="auto"/>
+          <w:sz w:val="24"/>
+          <w:szCs w:val="24"/>
+        </w:rPr>
+        <w:t xml:space="preserve">  we have a form in which </w:t>
+      </w:r>
+      <w:r>
+        <w:rPr>
+          <w:i w:val="0"/>
+          <w:iCs w:val="0"/>
+          <w:color w:val="auto"/>
+          <w:sz w:val="24"/>
+          <w:szCs w:val="24"/>
+        </w:rPr>
+        <w:t xml:space="preserve"> if any person enters as user and is able to log in, they will be directed to this screen. </w:t>
+      </w:r>
+      <w:proofErr w:type="gramStart"/>
+      <w:r>
+        <w:rPr>
+          <w:i w:val="0"/>
+          <w:iCs w:val="0"/>
+          <w:color w:val="auto"/>
+          <w:sz w:val="24"/>
+          <w:szCs w:val="24"/>
+        </w:rPr>
+        <w:t>On this user will be able to search any content based on what they want to see and ot will search it up for them and display the title in results  box below.They will also be able to see their watchlist, create new watch list, delete entire watch list, add result to watch list and look at the details of watchlist.</w:t>
+      </w:r>
+      <w:proofErr w:type="gramEnd"/>
+      <w:r>
+        <w:rPr>
+          <w:i w:val="0"/>
+          <w:iCs w:val="0"/>
+          <w:color w:val="auto"/>
+          <w:sz w:val="24"/>
+          <w:szCs w:val="24"/>
+        </w:rPr>
+        <w:t xml:space="preserve"> </w:t>
+      </w:r>
+    </w:p>
+    <w:p/>
     <w:p>
       <w:pPr>
         <w:keepNext/>
@@ -1860,7 +2356,7 @@
         </w:rPr>
         <w:drawing>
           <wp:inline distT="0" distB="0" distL="0" distR="0" wp14:anchorId="6EC1A8C0" wp14:editId="24AD62FA">
-            <wp:extent cx="2139351" cy="2068830"/>
+            <wp:extent cx="5171738" cy="4914900"/>
             <wp:effectExtent l="0" t="0" r="0" b="0"/>
             <wp:docPr id="10" name="Picture 10"/>
             <wp:cNvGraphicFramePr>
@@ -1875,13 +2371,13 @@
                   </pic:nvPicPr>
                   <pic:blipFill rotWithShape="1">
                     <a:blip r:embed="rId10"/>
-                    <a:srcRect l="3483" t="14822" r="60499" b="20531"/>
+                    <a:srcRect l="3483" t="14822" r="60499" b="21647"/>
                     <a:stretch/>
                   </pic:blipFill>
                   <pic:spPr bwMode="auto">
                     <a:xfrm>
                       <a:off x="0" y="0"/>
-                      <a:ext cx="2140757" cy="2070190"/>
+                      <a:ext cx="5181426" cy="4924107"/>
                     </a:xfrm>
                     <a:prstGeom prst="rect">
                       <a:avLst/>
@@ -1911,73 +2407,66 @@
         <w:t>Figure</w:t>
       </w:r>
       <w:r>
-        <w:t xml:space="preserve"> 4</w:t>
-      </w:r>
-      <w:r>
-        <w:t xml:space="preserve"> from the result box in search screen, if anyone wants to see more details in the result then they can click on view details of the screen and will be directed here to get more details of the content they selected</w:t>
-      </w:r>
-    </w:p>
-    <w:p>
-      <w:pPr>
-        <w:pStyle w:val="Caption"/>
-        <w:jc w:val="center"/>
-      </w:pPr>
+        <w:t xml:space="preserve"> </w:t>
+      </w:r>
+      <w:proofErr w:type="gramStart"/>
+      <w:r>
+        <w:t>4</w:t>
+      </w:r>
+      <w:proofErr w:type="gramEnd"/>
+      <w:r>
+        <w:t xml:space="preserve"> </w:t>
+      </w:r>
+      <w:r>
+        <w:t>Details</w:t>
+      </w:r>
+    </w:p>
+    <w:p/>
+    <w:p/>
+    <w:p>
+      <w:r>
+        <w:t xml:space="preserve">In Figure </w:t>
+      </w:r>
+      <w:r>
+        <w:t xml:space="preserve">4 </w:t>
+      </w:r>
+      <w:r>
+        <w:t xml:space="preserve">the form </w:t>
+      </w:r>
+      <w:r>
+        <w:t xml:space="preserve">from the result box in search screen, if anyone wants to see more details in the result then they can click on view details of the screen and </w:t>
+      </w:r>
+      <w:proofErr w:type="gramStart"/>
+      <w:r>
+        <w:t>will be directed</w:t>
+      </w:r>
+      <w:proofErr w:type="gramEnd"/>
+      <w:r>
+        <w:t xml:space="preserve"> here to get more details of the content they selected</w:t>
+      </w:r>
+    </w:p>
+    <w:p/>
+    <w:p/>
+    <w:p/>
+    <w:p/>
+    <w:p/>
+    <w:p>
       <w:r>
         <w:rPr>
           <w:noProof/>
         </w:rPr>
-        <w:pict>
-          <v:shapetype id="_x0000_t202" coordsize="21600,21600" o:spt="202" path="m,l,21600r21600,l21600,xe">
-            <v:stroke joinstyle="miter"/>
-            <v:path gradientshapeok="t" o:connecttype="rect"/>
-          </v:shapetype>
-          <v:shape id="Text Box 12" o:spid="_x0000_s1026" type="#_x0000_t202" style="position:absolute;left:0;text-align:left;margin-left:56.4pt;margin-top:77.55pt;width:5in;height:.05pt;z-index:251660288;visibility:visible;mso-width-relative:margin" o:gfxdata="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" stroked="f">
-            <v:textbox style="mso-fit-shape-to-text:t" inset="0,0,0,0">
-              <w:txbxContent>
-                <w:p>
-                  <w:pPr>
-                    <w:pStyle w:val="Caption"/>
-                    <w:jc w:val="center"/>
-                    <w:rPr>
-                      <w:noProof/>
-                    </w:rPr>
-                  </w:pPr>
-                  <w:r>
-                    <w:t xml:space="preserve">Figure </w:t>
-                  </w:r>
-                  <w:r>
-                    <w:t xml:space="preserve">5 </w:t>
-                  </w:r>
-                  <w:r>
-                    <w:t>from the search screen</w:t>
-                  </w:r>
-                  <w:r>
-                    <w:t xml:space="preserve"> </w:t>
-                  </w:r>
-                  <w:r>
-                    <w:t>if any user wishes to create a watch list then they can through this screen</w:t>
-                  </w:r>
-                </w:p>
-              </w:txbxContent>
-            </v:textbox>
-          </v:shape>
-        </w:pict>
-      </w:r>
-      <w:r>
-        <w:rPr>
-          <w:noProof/>
-        </w:rPr>
+        <w:lastRenderedPageBreak/>
         <w:drawing>
-          <wp:anchor distT="0" distB="0" distL="114300" distR="114300" simplePos="0" relativeHeight="251659264" behindDoc="0" locked="0" layoutInCell="1" allowOverlap="1">
+          <wp:anchor distT="0" distB="0" distL="114300" distR="114300" simplePos="0" relativeHeight="251655168" behindDoc="0" locked="0" layoutInCell="1" allowOverlap="1">
             <wp:simplePos x="0" y="0"/>
             <wp:positionH relativeFrom="column">
-              <wp:posOffset>2472538</wp:posOffset>
+              <wp:posOffset>1800225</wp:posOffset>
             </wp:positionH>
             <wp:positionV relativeFrom="paragraph">
-              <wp:posOffset>-2667</wp:posOffset>
+              <wp:posOffset>-807720</wp:posOffset>
             </wp:positionV>
-            <wp:extent cx="993553" cy="929030"/>
-            <wp:effectExtent l="0" t="0" r="0" b="4445"/>
+            <wp:extent cx="2336165" cy="2184451"/>
+            <wp:effectExtent l="0" t="0" r="0" b="0"/>
             <wp:wrapNone/>
             <wp:docPr id="9" name="Picture 9"/>
             <wp:cNvGraphicFramePr>
@@ -2004,7 +2493,7 @@
                   <pic:spPr bwMode="auto">
                     <a:xfrm>
                       <a:off x="0" y="0"/>
-                      <a:ext cx="993553" cy="929030"/>
+                      <a:ext cx="2336165" cy="2184451"/>
                     </a:xfrm>
                     <a:prstGeom prst="rect">
                       <a:avLst/>
@@ -2021,14 +2510,136 @@
                 </pic:pic>
               </a:graphicData>
             </a:graphic>
+            <wp14:sizeRelH relativeFrom="margin">
+              <wp14:pctWidth>0</wp14:pctWidth>
+            </wp14:sizeRelH>
+            <wp14:sizeRelV relativeFrom="margin">
+              <wp14:pctHeight>0</wp14:pctHeight>
+            </wp14:sizeRelV>
           </wp:anchor>
         </w:drawing>
       </w:r>
     </w:p>
     <w:p>
       <w:pPr>
+        <w:pStyle w:val="Caption"/>
+        <w:jc w:val="center"/>
+      </w:pPr>
+      <w:r>
+        <w:rPr>
+          <w:noProof/>
+        </w:rPr>
+        <w:pict>
+          <v:shapetype id="_x0000_t202" coordsize="21600,21600" o:spt="202" path="m,l,21600r21600,l21600,xe">
+            <v:stroke joinstyle="miter"/>
+            <v:path gradientshapeok="t" o:connecttype="rect"/>
+          </v:shapetype>
+          <v:shape id="Text Box 12" o:spid="_x0000_s1026" type="#_x0000_t202" style="position:absolute;left:0;text-align:left;margin-left:56.4pt;margin-top:77.55pt;width:5in;height:.05pt;z-index:251660288;visibility:visible;mso-width-relative:margin" o:gfxdata="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" stroked="f">
+            <v:textbox style="mso-fit-shape-to-text:t" inset="0,0,0,0">
+              <w:txbxContent>
+                <w:p>
+                  <w:pPr>
+                    <w:pStyle w:val="Caption"/>
+                    <w:jc w:val="center"/>
+                    <w:rPr>
+                      <w:noProof/>
+                    </w:rPr>
+                  </w:pPr>
+                  <w:r>
+                    <w:t xml:space="preserve">Figure </w:t>
+                  </w:r>
+                  <w:r>
+                    <w:t xml:space="preserve">5 </w:t>
+                  </w:r>
+                  <w:proofErr w:type="spellStart"/>
+                  <w:r>
+                    <w:t>WatchList</w:t>
+                  </w:r>
+                  <w:proofErr w:type="spellEnd"/>
+                  <w:r>
+                    <w:t xml:space="preserve"> Name</w:t>
+                  </w:r>
+                </w:p>
+              </w:txbxContent>
+            </v:textbox>
+          </v:shape>
+        </w:pict>
+      </w:r>
+    </w:p>
+    <w:p>
+      <w:pPr>
         <w:keepNext/>
       </w:pPr>
+    </w:p>
+    <w:p>
+      <w:pPr>
+        <w:keepNext/>
+      </w:pPr>
+    </w:p>
+    <w:p>
+      <w:pPr>
+        <w:keepNext/>
+      </w:pPr>
+    </w:p>
+    <w:p>
+      <w:pPr>
+        <w:keepNext/>
+      </w:pPr>
+    </w:p>
+    <w:p>
+      <w:pPr>
+        <w:pStyle w:val="Caption"/>
+        <w:rPr>
+          <w:i w:val="0"/>
+          <w:iCs w:val="0"/>
+          <w:noProof/>
+          <w:color w:val="auto"/>
+          <w:sz w:val="24"/>
+          <w:szCs w:val="24"/>
+        </w:rPr>
+      </w:pPr>
+      <w:r>
+        <w:rPr>
+          <w:i w:val="0"/>
+          <w:iCs w:val="0"/>
+          <w:color w:val="auto"/>
+          <w:sz w:val="24"/>
+          <w:szCs w:val="24"/>
+        </w:rPr>
+        <w:t xml:space="preserve">In figure 5 we have a form </w:t>
+      </w:r>
+      <w:proofErr w:type="gramStart"/>
+      <w:r>
+        <w:rPr>
+          <w:i w:val="0"/>
+          <w:iCs w:val="0"/>
+          <w:color w:val="auto"/>
+          <w:sz w:val="24"/>
+          <w:szCs w:val="24"/>
+        </w:rPr>
+        <w:t xml:space="preserve">where </w:t>
+      </w:r>
+      <w:r>
+        <w:rPr>
+          <w:i w:val="0"/>
+          <w:iCs w:val="0"/>
+          <w:color w:val="auto"/>
+          <w:sz w:val="24"/>
+          <w:szCs w:val="24"/>
+        </w:rPr>
+        <w:t xml:space="preserve"> the</w:t>
+      </w:r>
+      <w:proofErr w:type="gramEnd"/>
+      <w:r>
+        <w:rPr>
+          <w:i w:val="0"/>
+          <w:iCs w:val="0"/>
+          <w:color w:val="auto"/>
+          <w:sz w:val="24"/>
+          <w:szCs w:val="24"/>
+        </w:rPr>
+        <w:t xml:space="preserve"> search screen if any user wishes to create a watch list then they can through this screen</w:t>
+      </w:r>
     </w:p>
     <w:p>
       <w:pPr>
@@ -2052,8 +2663,8 @@
         </w:rPr>
         <w:drawing>
           <wp:inline distT="0" distB="0" distL="0" distR="0">
-            <wp:extent cx="1287282" cy="1901648"/>
-            <wp:effectExtent l="0" t="0" r="8255" b="3810"/>
+            <wp:extent cx="2762250" cy="4080557"/>
+            <wp:effectExtent l="0" t="0" r="0" b="0"/>
             <wp:docPr id="11" name="Picture 11"/>
             <wp:cNvGraphicFramePr>
               <a:graphicFrameLocks xmlns:a="http://schemas.openxmlformats.org/drawingml/2006/main" noChangeAspect="1"/>
@@ -2073,7 +2684,7 @@
                   <pic:spPr bwMode="auto">
                     <a:xfrm>
                       <a:off x="0" y="0"/>
-                      <a:ext cx="1287447" cy="1901892"/>
+                      <a:ext cx="2765367" cy="4085162"/>
                     </a:xfrm>
                     <a:prstGeom prst="rect">
                       <a:avLst/>
@@ -2106,52 +2717,208 @@
         <w:t>6</w:t>
       </w:r>
       <w:r>
-        <w:t xml:space="preserve"> from the </w:t>
-      </w:r>
-      <w:r>
-        <w:t>user main</w:t>
-      </w:r>
-      <w:r>
-        <w:t xml:space="preserve"> screen, if anyone wishes to view </w:t>
+        <w:t xml:space="preserve"> </w:t>
       </w:r>
       <w:proofErr w:type="spellStart"/>
       <w:r>
+        <w:t>Watchlist</w:t>
+      </w:r>
+      <w:proofErr w:type="spellEnd"/>
+      <w:r>
+        <w:t xml:space="preserve"> Detail</w:t>
+      </w:r>
+    </w:p>
+    <w:p>
+      <w:pPr>
+        <w:pStyle w:val="Caption"/>
+        <w:jc w:val="center"/>
+        <w:rPr>
+          <w:i w:val="0"/>
+          <w:iCs w:val="0"/>
+          <w:color w:val="auto"/>
+          <w:sz w:val="24"/>
+          <w:szCs w:val="24"/>
+        </w:rPr>
+      </w:pPr>
+      <w:r>
+        <w:rPr>
+          <w:i w:val="0"/>
+          <w:iCs w:val="0"/>
+          <w:color w:val="auto"/>
+          <w:sz w:val="24"/>
+          <w:szCs w:val="24"/>
+        </w:rPr>
+        <w:t xml:space="preserve">In the figure 6 form </w:t>
+      </w:r>
+      <w:r>
+        <w:rPr>
+          <w:i w:val="0"/>
+          <w:iCs w:val="0"/>
+          <w:color w:val="auto"/>
+          <w:sz w:val="24"/>
+          <w:szCs w:val="24"/>
+        </w:rPr>
+        <w:t xml:space="preserve">from the user main screen, if anyone wishes to view </w:t>
+      </w:r>
+      <w:proofErr w:type="spellStart"/>
+      <w:r>
+        <w:rPr>
+          <w:i w:val="0"/>
+          <w:iCs w:val="0"/>
+          <w:color w:val="auto"/>
+          <w:sz w:val="24"/>
+          <w:szCs w:val="24"/>
+        </w:rPr>
         <w:t>watchlist</w:t>
       </w:r>
       <w:proofErr w:type="spellEnd"/>
       <w:r>
-        <w:t xml:space="preserve"> then they will be directed to this screen displaying all the names of the content they have added to </w:t>
-      </w:r>
-      <w:r>
-        <w:t xml:space="preserve">that specific </w:t>
+        <w:rPr>
+          <w:i w:val="0"/>
+          <w:iCs w:val="0"/>
+          <w:color w:val="auto"/>
+          <w:sz w:val="24"/>
+          <w:szCs w:val="24"/>
+        </w:rPr>
+        <w:t xml:space="preserve"> then they </w:t>
+      </w:r>
+      <w:proofErr w:type="gramStart"/>
+      <w:r>
+        <w:rPr>
+          <w:i w:val="0"/>
+          <w:iCs w:val="0"/>
+          <w:color w:val="auto"/>
+          <w:sz w:val="24"/>
+          <w:szCs w:val="24"/>
+        </w:rPr>
+        <w:t>will be directed</w:t>
+      </w:r>
+      <w:proofErr w:type="gramEnd"/>
+      <w:r>
+        <w:rPr>
+          <w:i w:val="0"/>
+          <w:iCs w:val="0"/>
+          <w:color w:val="auto"/>
+          <w:sz w:val="24"/>
+          <w:szCs w:val="24"/>
+        </w:rPr>
+        <w:t xml:space="preserve"> to this screen displaying all the names of the content they have added to that specific </w:t>
       </w:r>
       <w:proofErr w:type="spellStart"/>
       <w:r>
+        <w:rPr>
+          <w:i w:val="0"/>
+          <w:iCs w:val="0"/>
+          <w:color w:val="auto"/>
+          <w:sz w:val="24"/>
+          <w:szCs w:val="24"/>
+        </w:rPr>
         <w:t>watchlist</w:t>
       </w:r>
       <w:proofErr w:type="spellEnd"/>
     </w:p>
-    <w:p>
-      <w:pPr>
-        <w:keepNext/>
+    <w:p/>
+    <w:p>
+      <w:pPr>
+        <w:pStyle w:val="Caption"/>
         <w:jc w:val="center"/>
       </w:pPr>
-      <w:bookmarkStart w:id="0" w:name="_GoBack"/>
-      <w:bookmarkEnd w:id="0"/>
-    </w:p>
-    <w:p>
-      <w:pPr>
-        <w:keepNext/>
+    </w:p>
+    <w:p>
+      <w:pPr>
+        <w:pStyle w:val="Caption"/>
         <w:jc w:val="center"/>
       </w:pPr>
+    </w:p>
+    <w:p>
+      <w:pPr>
+        <w:pStyle w:val="Caption"/>
+        <w:jc w:val="center"/>
+      </w:pPr>
+    </w:p>
+    <w:p>
+      <w:pPr>
+        <w:pStyle w:val="Caption"/>
+        <w:jc w:val="center"/>
+      </w:pPr>
+    </w:p>
+    <w:p>
+      <w:pPr>
+        <w:pStyle w:val="Caption"/>
+        <w:jc w:val="center"/>
+      </w:pPr>
+    </w:p>
+    <w:p>
+      <w:pPr>
+        <w:pStyle w:val="Caption"/>
+        <w:jc w:val="center"/>
+      </w:pPr>
+    </w:p>
+    <w:p>
+      <w:pPr>
+        <w:pStyle w:val="Caption"/>
+        <w:jc w:val="center"/>
+      </w:pPr>
+    </w:p>
+    <w:p>
+      <w:pPr>
+        <w:pStyle w:val="Caption"/>
+        <w:jc w:val="center"/>
+      </w:pPr>
+    </w:p>
+    <w:p/>
+    <w:p/>
+    <w:p/>
+    <w:p>
       <w:r>
         <w:rPr>
           <w:noProof/>
         </w:rPr>
         <w:drawing>
-          <wp:inline distT="0" distB="0" distL="0" distR="0">
-            <wp:extent cx="5713171" cy="3200400"/>
+          <wp:anchor distT="0" distB="0" distL="114300" distR="114300" simplePos="0" relativeHeight="251660288" behindDoc="0" locked="0" layoutInCell="1" allowOverlap="1">
+            <wp:simplePos x="0" y="0"/>
+            <wp:positionH relativeFrom="column">
+              <wp:posOffset>-788670</wp:posOffset>
+            </wp:positionH>
+            <wp:positionV relativeFrom="paragraph">
+              <wp:posOffset>135255</wp:posOffset>
+            </wp:positionV>
+            <wp:extent cx="7256145" cy="5505450"/>
             <wp:effectExtent l="0" t="0" r="0" b="0"/>
+            <wp:wrapThrough wrapText="bothSides">
+              <wp:wrapPolygon edited="0">
+                <wp:start x="18033" y="4335"/>
+                <wp:lineTo x="17806" y="5680"/>
+                <wp:lineTo x="4650" y="6801"/>
+                <wp:lineTo x="4423" y="8072"/>
+                <wp:lineTo x="3856" y="9268"/>
+                <wp:lineTo x="0" y="9642"/>
+                <wp:lineTo x="0" y="11958"/>
+                <wp:lineTo x="3743" y="12855"/>
+                <wp:lineTo x="3970" y="14051"/>
+                <wp:lineTo x="3970" y="14649"/>
+                <wp:lineTo x="8733" y="15247"/>
+                <wp:lineTo x="12986" y="15247"/>
+                <wp:lineTo x="13156" y="16592"/>
+                <wp:lineTo x="21322" y="16592"/>
+                <wp:lineTo x="21492" y="14275"/>
+                <wp:lineTo x="20925" y="14201"/>
+                <wp:lineTo x="15141" y="14051"/>
+                <wp:lineTo x="21265" y="13229"/>
+                <wp:lineTo x="21322" y="10987"/>
+                <wp:lineTo x="20698" y="10837"/>
+                <wp:lineTo x="17126" y="10464"/>
+                <wp:lineTo x="18373" y="10464"/>
+                <wp:lineTo x="21436" y="9642"/>
+                <wp:lineTo x="21492" y="7549"/>
+                <wp:lineTo x="21152" y="7399"/>
+                <wp:lineTo x="17353" y="6876"/>
+                <wp:lineTo x="20642" y="6876"/>
+                <wp:lineTo x="21549" y="6652"/>
+                <wp:lineTo x="21436" y="4335"/>
+                <wp:lineTo x="18033" y="4335"/>
+              </wp:wrapPolygon>
+            </wp:wrapThrough>
             <wp:docPr id="1" name="Diagram 1"/>
             <wp:cNvGraphicFramePr/>
             <a:graphic xmlns:a="http://schemas.openxmlformats.org/drawingml/2006/main">
@@ -2159,34 +2926,8 @@
                 <dgm:relIds xmlns:dgm="http://schemas.openxmlformats.org/drawingml/2006/diagram" xmlns:r="http://schemas.openxmlformats.org/officeDocument/2006/relationships" r:dm="rId13" r:lo="rId14" r:qs="rId15" r:cs="rId16"/>
               </a:graphicData>
             </a:graphic>
-          </wp:inline>
+          </wp:anchor>
         </w:drawing>
-      </w:r>
-    </w:p>
-    <w:p>
-      <w:pPr>
-        <w:pStyle w:val="Caption"/>
-        <w:jc w:val="center"/>
-        <w:rPr>
-          <w:b/>
-          <w:bCs/>
-          <w:sz w:val="32"/>
-          <w:szCs w:val="32"/>
-        </w:rPr>
-      </w:pPr>
-      <w:r>
-        <w:t xml:space="preserve">Figure </w:t>
-      </w:r>
-      <w:r>
-        <w:t>7</w:t>
-      </w:r>
-      <w:r>
-        <w:t xml:space="preserve"> Flowchart of Project</w:t>
-      </w:r>
-    </w:p>
-    <w:p>
-      <w:r>
-        <w:tab/>
       </w:r>
     </w:p>
     <w:p/>
@@ -2196,6 +2937,54 @@
     <w:p/>
     <w:p>
       <w:pPr>
+        <w:pStyle w:val="Caption"/>
+        <w:jc w:val="center"/>
+      </w:pPr>
+    </w:p>
+    <w:p>
+      <w:pPr>
+        <w:pStyle w:val="Caption"/>
+        <w:jc w:val="center"/>
+      </w:pPr>
+    </w:p>
+    <w:p>
+      <w:pPr>
+        <w:pStyle w:val="Caption"/>
+        <w:jc w:val="center"/>
+      </w:pPr>
+    </w:p>
+    <w:p>
+      <w:pPr>
+        <w:pStyle w:val="Caption"/>
+        <w:jc w:val="center"/>
+      </w:pPr>
+    </w:p>
+    <w:p>
+      <w:pPr>
+        <w:pStyle w:val="Caption"/>
+        <w:jc w:val="center"/>
+      </w:pPr>
+    </w:p>
+    <w:p>
+      <w:pPr>
+        <w:pStyle w:val="Caption"/>
+        <w:jc w:val="center"/>
+      </w:pPr>
+    </w:p>
+    <w:p>
+      <w:pPr>
+        <w:pStyle w:val="Caption"/>
+        <w:jc w:val="center"/>
+      </w:pPr>
+    </w:p>
+    <w:p>
+      <w:pPr>
+        <w:pStyle w:val="Caption"/>
+        <w:jc w:val="center"/>
+      </w:pPr>
+    </w:p>
+    <w:p>
+      <w:pPr>
         <w:jc w:val="center"/>
         <w:rPr>
           <w:b/>
@@ -2204,6 +2993,8 @@
           <w:szCs w:val="32"/>
         </w:rPr>
       </w:pPr>
+      <w:bookmarkStart w:id="0" w:name="_GoBack"/>
+      <w:bookmarkEnd w:id="0"/>
       <w:r>
         <w:rPr>
           <w:b/>
@@ -2211,6 +3002,7 @@
           <w:sz w:val="32"/>
           <w:szCs w:val="32"/>
         </w:rPr>
+        <w:lastRenderedPageBreak/>
         <w:t>Implementation</w:t>
       </w:r>
       <w:r>
@@ -2289,9 +3081,6 @@
       </w:r>
       <w:r>
         <w:br/>
-      </w:r>
-      <w:r>
-        <w:lastRenderedPageBreak/>
         <w:t>2.</w:t>
       </w:r>
       <w:r>
@@ -2432,10 +3221,7 @@
       </w:r>
       <w:r>
         <w:br/>
-        <w:t>Output=”</w:t>
-      </w:r>
-      <w:r>
-        <w:t>Please select Item from result”</w:t>
+        <w:t>Output=”Please select Item from result”</w:t>
       </w:r>
     </w:p>
     <w:p>
@@ -2456,6 +3242,7 @@
     <w:p>
       <w:proofErr w:type="gramStart"/>
       <w:r>
+        <w:lastRenderedPageBreak/>
         <w:t>3.</w:t>
       </w:r>
       <w:proofErr w:type="gramEnd"/>
@@ -2534,7 +3321,6 @@
     <w:p>
       <w:proofErr w:type="gramStart"/>
       <w:r>
-        <w:lastRenderedPageBreak/>
         <w:t>1.</w:t>
       </w:r>
       <w:proofErr w:type="gramEnd"/>
@@ -2962,6 +3748,7 @@
           <w:sz w:val="44"/>
           <w:szCs w:val="44"/>
         </w:rPr>
+        <w:lastRenderedPageBreak/>
         <w:t>1.2</w:t>
       </w:r>
       <w:r>
@@ -3531,7 +4318,6 @@
           <w:sz w:val="44"/>
           <w:szCs w:val="44"/>
         </w:rPr>
-        <w:lastRenderedPageBreak/>
         <w:t>3</w:t>
       </w:r>
       <w:r>
@@ -4793,6 +5579,7 @@
           <w:sz w:val="32"/>
           <w:szCs w:val="32"/>
         </w:rPr>
+        <w:lastRenderedPageBreak/>
         <w:t xml:space="preserve">Add content to Watch List </w:t>
       </w:r>
     </w:p>
@@ -7554,7 +8341,7 @@
       <dgm:spPr/>
     </dgm:pt>
     <dgm:pt modelId="{CD71A2D9-6BF8-4D5B-B58F-D83A75D99352}" type="pres">
-      <dgm:prSet presAssocID="{058B097D-1A96-4162-BEDF-42C0553821C4}" presName="LevelTwoTextNode" presStyleLbl="node4" presStyleIdx="0" presStyleCnt="6" custLinFactNeighborX="-28780" custLinFactNeighborY="-38939">
+      <dgm:prSet presAssocID="{058B097D-1A96-4162-BEDF-42C0553821C4}" presName="LevelTwoTextNode" presStyleLbl="node4" presStyleIdx="0" presStyleCnt="6" custLinFactNeighborX="-27913" custLinFactNeighborY="-40674">
         <dgm:presLayoutVars>
           <dgm:chPref val="3"/>
         </dgm:presLayoutVars>
@@ -7912,8 +8699,8 @@
       </dsp:nvSpPr>
       <dsp:spPr>
         <a:xfrm>
-          <a:off x="4822" y="1384157"/>
-          <a:ext cx="864170" cy="432085"/>
+          <a:off x="4233" y="2478191"/>
+          <a:ext cx="1098132" cy="549066"/>
         </a:xfrm>
         <a:prstGeom prst="roundRect">
           <a:avLst>
@@ -7958,12 +8745,12 @@
         </a:fontRef>
       </dsp:style>
       <dsp:txBody>
-        <a:bodyPr spcFirstLastPara="0" vert="horz" wrap="square" lIns="5080" tIns="5080" rIns="5080" bIns="5080" numCol="1" spcCol="1270" anchor="ctr" anchorCtr="0">
+        <a:bodyPr spcFirstLastPara="0" vert="horz" wrap="square" lIns="6350" tIns="6350" rIns="6350" bIns="6350" numCol="1" spcCol="1270" anchor="ctr" anchorCtr="0">
           <a:noAutofit/>
         </a:bodyPr>
         <a:lstStyle/>
         <a:p>
-          <a:pPr lvl="0" algn="ctr" defTabSz="355600">
+          <a:pPr lvl="0" algn="ctr" defTabSz="444500">
             <a:lnSpc>
               <a:spcPct val="90000"/>
             </a:lnSpc>
@@ -7975,14 +8762,14 @@
             </a:spcAft>
           </a:pPr>
           <a:r>
-            <a:rPr lang="en-US" sz="800" kern="1200"/>
+            <a:rPr lang="en-US" sz="1000" kern="1200"/>
             <a:t>Login</a:t>
           </a:r>
         </a:p>
       </dsp:txBody>
       <dsp:txXfrm>
-        <a:off x="17477" y="1396812"/>
-        <a:ext cx="838860" cy="406775"/>
+        <a:off x="20315" y="2494273"/>
+        <a:ext cx="1065968" cy="516902"/>
       </dsp:txXfrm>
     </dsp:sp>
     <dsp:sp modelId="{95B77745-BF89-4D70-8B86-BD3A3B4BB058}">
@@ -7992,8 +8779,8 @@
       </dsp:nvSpPr>
       <dsp:spPr>
         <a:xfrm rot="18199264">
-          <a:off x="715197" y="1302890"/>
-          <a:ext cx="682520" cy="24301"/>
+          <a:off x="906932" y="2381387"/>
+          <a:ext cx="867303" cy="17951"/>
         </a:xfrm>
         <a:custGeom>
           <a:avLst/>
@@ -8004,10 +8791,10 @@
           <a:pathLst>
             <a:path>
               <a:moveTo>
-                <a:pt x="0" y="12150"/>
+                <a:pt x="0" y="8975"/>
               </a:moveTo>
               <a:lnTo>
-                <a:pt x="682520" y="12150"/>
+                <a:pt x="867303" y="8975"/>
               </a:lnTo>
             </a:path>
           </a:pathLst>
@@ -8061,8 +8848,8 @@
         </a:p>
       </dsp:txBody>
       <dsp:txXfrm>
-        <a:off x="1039394" y="1297978"/>
-        <a:ext cx="34126" cy="34126"/>
+        <a:off x="1318902" y="2368680"/>
+        <a:ext cx="43365" cy="43365"/>
       </dsp:txXfrm>
     </dsp:sp>
     <dsp:sp modelId="{1CE8594F-5E8C-438D-A560-A37AEC48B403}">
@@ -8072,8 +8859,8 @@
       </dsp:nvSpPr>
       <dsp:spPr>
         <a:xfrm>
-          <a:off x="1243922" y="813839"/>
-          <a:ext cx="864170" cy="432085"/>
+          <a:off x="1578802" y="1753467"/>
+          <a:ext cx="1098132" cy="549066"/>
         </a:xfrm>
         <a:prstGeom prst="roundRect">
           <a:avLst>
@@ -8118,12 +8905,12 @@
         </a:fontRef>
       </dsp:style>
       <dsp:txBody>
-        <a:bodyPr spcFirstLastPara="0" vert="horz" wrap="square" lIns="5080" tIns="5080" rIns="5080" bIns="5080" numCol="1" spcCol="1270" anchor="ctr" anchorCtr="0">
+        <a:bodyPr spcFirstLastPara="0" vert="horz" wrap="square" lIns="6350" tIns="6350" rIns="6350" bIns="6350" numCol="1" spcCol="1270" anchor="ctr" anchorCtr="0">
           <a:noAutofit/>
         </a:bodyPr>
         <a:lstStyle/>
         <a:p>
-          <a:pPr lvl="0" algn="ctr" defTabSz="355600">
+          <a:pPr lvl="0" algn="ctr" defTabSz="444500">
             <a:lnSpc>
               <a:spcPct val="90000"/>
             </a:lnSpc>
@@ -8135,14 +8922,14 @@
             </a:spcAft>
           </a:pPr>
           <a:r>
-            <a:rPr lang="en-US" sz="800" kern="1200"/>
+            <a:rPr lang="en-US" sz="1000" kern="1200"/>
             <a:t>Add new Content</a:t>
           </a:r>
         </a:p>
       </dsp:txBody>
       <dsp:txXfrm>
-        <a:off x="1256577" y="826494"/>
-        <a:ext cx="838860" cy="406775"/>
+        <a:off x="1594884" y="1769549"/>
+        <a:ext cx="1065968" cy="516902"/>
       </dsp:txXfrm>
     </dsp:sp>
     <dsp:sp modelId="{750D03C2-F12E-46E4-AE76-F39B8DA1FD45}">
@@ -8152,8 +8939,8 @@
       </dsp:nvSpPr>
       <dsp:spPr>
         <a:xfrm rot="4089153">
-          <a:off x="688469" y="1854920"/>
-          <a:ext cx="575042" cy="24301"/>
+          <a:off x="872968" y="3082871"/>
+          <a:ext cx="730727" cy="17951"/>
         </a:xfrm>
         <a:custGeom>
           <a:avLst/>
@@ -8164,10 +8951,10 @@
           <a:pathLst>
             <a:path>
               <a:moveTo>
-                <a:pt x="0" y="12150"/>
+                <a:pt x="0" y="8975"/>
               </a:moveTo>
               <a:lnTo>
-                <a:pt x="575042" y="12150"/>
+                <a:pt x="730727" y="8975"/>
               </a:lnTo>
             </a:path>
           </a:pathLst>
@@ -8221,8 +9008,8 @@
         </a:p>
       </dsp:txBody>
       <dsp:txXfrm>
-        <a:off x="961614" y="1852694"/>
-        <a:ext cx="28752" cy="28752"/>
+        <a:off x="1220063" y="3073579"/>
+        <a:ext cx="36536" cy="36536"/>
       </dsp:txXfrm>
     </dsp:sp>
     <dsp:sp modelId="{B49D753D-E5D2-4D34-A8DA-6D02A0368F3B}">
@@ -8232,8 +9019,8 @@
       </dsp:nvSpPr>
       <dsp:spPr>
         <a:xfrm>
-          <a:off x="1082987" y="1917899"/>
-          <a:ext cx="864170" cy="432085"/>
+          <a:off x="1374297" y="3156437"/>
+          <a:ext cx="1098132" cy="549066"/>
         </a:xfrm>
         <a:prstGeom prst="roundRect">
           <a:avLst>
@@ -8278,12 +9065,12 @@
         </a:fontRef>
       </dsp:style>
       <dsp:txBody>
-        <a:bodyPr spcFirstLastPara="0" vert="horz" wrap="square" lIns="5080" tIns="5080" rIns="5080" bIns="5080" numCol="1" spcCol="1270" anchor="ctr" anchorCtr="0">
+        <a:bodyPr spcFirstLastPara="0" vert="horz" wrap="square" lIns="6350" tIns="6350" rIns="6350" bIns="6350" numCol="1" spcCol="1270" anchor="ctr" anchorCtr="0">
           <a:noAutofit/>
         </a:bodyPr>
         <a:lstStyle/>
         <a:p>
-          <a:pPr lvl="0" algn="ctr" defTabSz="355600">
+          <a:pPr lvl="0" algn="ctr" defTabSz="444500">
             <a:lnSpc>
               <a:spcPct val="90000"/>
             </a:lnSpc>
@@ -8295,14 +9082,14 @@
             </a:spcAft>
           </a:pPr>
           <a:r>
-            <a:rPr lang="en-US" sz="800" kern="1200"/>
+            <a:rPr lang="en-US" sz="1000" kern="1200"/>
             <a:t>User</a:t>
           </a:r>
         </a:p>
       </dsp:txBody>
       <dsp:txXfrm>
-        <a:off x="1095642" y="1930554"/>
-        <a:ext cx="838860" cy="406775"/>
+        <a:off x="1390379" y="3172519"/>
+        <a:ext cx="1065968" cy="516902"/>
       </dsp:txXfrm>
     </dsp:sp>
     <dsp:sp modelId="{A2DB1A4C-6208-4744-9351-6B1FDCECA7D3}">
@@ -8312,8 +9099,8 @@
       </dsp:nvSpPr>
       <dsp:spPr>
         <a:xfrm rot="59008">
-          <a:off x="1947126" y="2125448"/>
-          <a:ext cx="426193" cy="24301"/>
+          <a:off x="2472390" y="3426642"/>
+          <a:ext cx="541580" cy="17951"/>
         </a:xfrm>
         <a:custGeom>
           <a:avLst/>
@@ -8324,10 +9111,10 @@
           <a:pathLst>
             <a:path>
               <a:moveTo>
-                <a:pt x="0" y="12150"/>
+                <a:pt x="0" y="8975"/>
               </a:moveTo>
               <a:lnTo>
-                <a:pt x="426193" y="12150"/>
+                <a:pt x="541580" y="8975"/>
               </a:lnTo>
             </a:path>
           </a:pathLst>
@@ -8381,8 +9168,8 @@
         </a:p>
       </dsp:txBody>
       <dsp:txXfrm>
-        <a:off x="2149569" y="2126944"/>
-        <a:ext cx="21309" cy="21309"/>
+        <a:off x="2729640" y="3422078"/>
+        <a:ext cx="27079" cy="27079"/>
       </dsp:txXfrm>
     </dsp:sp>
     <dsp:sp modelId="{837856DF-B9D7-47C5-A29F-61280CD258D4}">
@@ -8392,8 +9179,8 @@
       </dsp:nvSpPr>
       <dsp:spPr>
         <a:xfrm>
-          <a:off x="2373289" y="1925214"/>
-          <a:ext cx="864170" cy="432085"/>
+          <a:off x="3013930" y="3165732"/>
+          <a:ext cx="1098132" cy="549066"/>
         </a:xfrm>
         <a:prstGeom prst="roundRect">
           <a:avLst>
@@ -8438,12 +9225,12 @@
         </a:fontRef>
       </dsp:style>
       <dsp:txBody>
-        <a:bodyPr spcFirstLastPara="0" vert="horz" wrap="square" lIns="5080" tIns="5080" rIns="5080" bIns="5080" numCol="1" spcCol="1270" anchor="ctr" anchorCtr="0">
+        <a:bodyPr spcFirstLastPara="0" vert="horz" wrap="square" lIns="6350" tIns="6350" rIns="6350" bIns="6350" numCol="1" spcCol="1270" anchor="ctr" anchorCtr="0">
           <a:noAutofit/>
         </a:bodyPr>
         <a:lstStyle/>
         <a:p>
-          <a:pPr lvl="0" algn="ctr" defTabSz="355600">
+          <a:pPr lvl="0" algn="ctr" defTabSz="444500">
             <a:lnSpc>
               <a:spcPct val="90000"/>
             </a:lnSpc>
@@ -8455,14 +9242,14 @@
             </a:spcAft>
           </a:pPr>
           <a:r>
-            <a:rPr lang="en-US" sz="800" kern="1200"/>
+            <a:rPr lang="en-US" sz="1000" kern="1200"/>
             <a:t>User Login</a:t>
           </a:r>
         </a:p>
       </dsp:txBody>
       <dsp:txXfrm>
-        <a:off x="2385944" y="1937869"/>
-        <a:ext cx="838860" cy="406775"/>
+        <a:off x="3030012" y="3181814"/>
+        <a:ext cx="1065968" cy="516902"/>
       </dsp:txXfrm>
     </dsp:sp>
     <dsp:sp modelId="{5DD36BD2-A64E-4F3F-BA24-1EE34ADC8870}">
@@ -8471,9 +9258,9 @@
         <dsp:cNvSpPr/>
       </dsp:nvSpPr>
       <dsp:spPr>
-        <a:xfrm rot="16727657">
-          <a:off x="2826970" y="1650228"/>
-          <a:ext cx="969149" cy="24301"/>
+        <a:xfrm rot="16749661">
+          <a:off x="3589752" y="2817999"/>
+          <a:ext cx="1242429" cy="17951"/>
         </a:xfrm>
         <a:custGeom>
           <a:avLst/>
@@ -8484,10 +9271,10 @@
           <a:pathLst>
             <a:path>
               <a:moveTo>
-                <a:pt x="0" y="12150"/>
+                <a:pt x="0" y="8975"/>
               </a:moveTo>
               <a:lnTo>
-                <a:pt x="969149" y="12150"/>
+                <a:pt x="1242429" y="8975"/>
               </a:lnTo>
             </a:path>
           </a:pathLst>
@@ -8541,8 +9328,8 @@
         </a:p>
       </dsp:txBody>
       <dsp:txXfrm>
-        <a:off x="3287316" y="1638150"/>
-        <a:ext cx="48457" cy="48457"/>
+        <a:off x="4179906" y="2795914"/>
+        <a:ext cx="62121" cy="62121"/>
       </dsp:txXfrm>
     </dsp:sp>
     <dsp:sp modelId="{CD71A2D9-6BF8-4D5B-B58F-D83A75D99352}">
@@ -8552,8 +9339,8 @@
       </dsp:nvSpPr>
       <dsp:spPr>
         <a:xfrm>
-          <a:off x="3385630" y="967458"/>
-          <a:ext cx="864170" cy="432085"/>
+          <a:off x="4309870" y="1939151"/>
+          <a:ext cx="1098132" cy="549066"/>
         </a:xfrm>
         <a:prstGeom prst="roundRect">
           <a:avLst>
@@ -8598,12 +9385,12 @@
         </a:fontRef>
       </dsp:style>
       <dsp:txBody>
-        <a:bodyPr spcFirstLastPara="0" vert="horz" wrap="square" lIns="5080" tIns="5080" rIns="5080" bIns="5080" numCol="1" spcCol="1270" anchor="ctr" anchorCtr="0">
+        <a:bodyPr spcFirstLastPara="0" vert="horz" wrap="square" lIns="6350" tIns="6350" rIns="6350" bIns="6350" numCol="1" spcCol="1270" anchor="ctr" anchorCtr="0">
           <a:noAutofit/>
         </a:bodyPr>
         <a:lstStyle/>
         <a:p>
-          <a:pPr lvl="0" algn="ctr" defTabSz="355600">
+          <a:pPr lvl="0" algn="ctr" defTabSz="444500">
             <a:lnSpc>
               <a:spcPct val="90000"/>
             </a:lnSpc>
@@ -8615,14 +9402,14 @@
             </a:spcAft>
           </a:pPr>
           <a:r>
-            <a:rPr lang="en-US" sz="800" kern="1200"/>
+            <a:rPr lang="en-US" sz="1000" kern="1200"/>
             <a:t>Search New Content</a:t>
           </a:r>
         </a:p>
       </dsp:txBody>
       <dsp:txXfrm>
-        <a:off x="3398285" y="980113"/>
-        <a:ext cx="838860" cy="406775"/>
+        <a:off x="4325952" y="1955233"/>
+        <a:ext cx="1065968" cy="516902"/>
       </dsp:txXfrm>
     </dsp:sp>
     <dsp:sp modelId="{5969100E-7924-458B-9DDA-601245EA5FF9}">
@@ -8631,9 +9418,9 @@
         <dsp:cNvSpPr/>
       </dsp:nvSpPr>
       <dsp:spPr>
-        <a:xfrm rot="18600166">
-          <a:off x="4100931" y="852078"/>
-          <a:ext cx="833594" cy="24301"/>
+        <a:xfrm rot="18596323">
+          <a:off x="5220777" y="1803761"/>
+          <a:ext cx="1045861" cy="17951"/>
         </a:xfrm>
         <a:custGeom>
           <a:avLst/>
@@ -8644,10 +9431,10 @@
           <a:pathLst>
             <a:path>
               <a:moveTo>
-                <a:pt x="0" y="12150"/>
+                <a:pt x="0" y="8975"/>
               </a:moveTo>
               <a:lnTo>
-                <a:pt x="833594" y="12150"/>
+                <a:pt x="1045861" y="8975"/>
               </a:lnTo>
             </a:path>
           </a:pathLst>
@@ -8701,8 +9488,8 @@
         </a:p>
       </dsp:txBody>
       <dsp:txXfrm>
-        <a:off x="4496888" y="843389"/>
-        <a:ext cx="41679" cy="41679"/>
+        <a:off x="5717561" y="1786590"/>
+        <a:ext cx="52293" cy="52293"/>
       </dsp:txXfrm>
     </dsp:sp>
     <dsp:sp modelId="{3147E63E-AB0A-4EBF-BE10-06381F55193E}">
@@ -8712,8 +9499,8 @@
       </dsp:nvSpPr>
       <dsp:spPr>
         <a:xfrm>
-          <a:off x="4785656" y="328914"/>
-          <a:ext cx="864170" cy="432085"/>
+          <a:off x="6079412" y="1137256"/>
+          <a:ext cx="1098132" cy="549066"/>
         </a:xfrm>
         <a:prstGeom prst="roundRect">
           <a:avLst>
@@ -8758,12 +9545,12 @@
         </a:fontRef>
       </dsp:style>
       <dsp:txBody>
-        <a:bodyPr spcFirstLastPara="0" vert="horz" wrap="square" lIns="5080" tIns="5080" rIns="5080" bIns="5080" numCol="1" spcCol="1270" anchor="ctr" anchorCtr="0">
+        <a:bodyPr spcFirstLastPara="0" vert="horz" wrap="square" lIns="6350" tIns="6350" rIns="6350" bIns="6350" numCol="1" spcCol="1270" anchor="ctr" anchorCtr="0">
           <a:noAutofit/>
         </a:bodyPr>
         <a:lstStyle/>
         <a:p>
-          <a:pPr lvl="0" algn="ctr" defTabSz="355600">
+          <a:pPr lvl="0" algn="ctr" defTabSz="444500">
             <a:lnSpc>
               <a:spcPct val="90000"/>
             </a:lnSpc>
@@ -8775,14 +9562,14 @@
             </a:spcAft>
           </a:pPr>
           <a:r>
-            <a:rPr lang="en-US" sz="800" kern="1200"/>
+            <a:rPr lang="en-US" sz="1000" kern="1200"/>
             <a:t>View Details</a:t>
           </a:r>
         </a:p>
       </dsp:txBody>
       <dsp:txXfrm>
-        <a:off x="4798311" y="341569"/>
-        <a:ext cx="838860" cy="406775"/>
+        <a:off x="6095494" y="1153338"/>
+        <a:ext cx="1065968" cy="516902"/>
       </dsp:txXfrm>
     </dsp:sp>
     <dsp:sp modelId="{9F1B72A7-440D-4391-A67A-F974D0BFEAC6}">
@@ -8791,9 +9578,9 @@
         <dsp:cNvSpPr/>
       </dsp:nvSpPr>
       <dsp:spPr>
-        <a:xfrm rot="21404472">
-          <a:off x="4249385" y="1156720"/>
-          <a:ext cx="514737" cy="24301"/>
+        <a:xfrm rot="21452347">
+          <a:off x="5407706" y="2190880"/>
+          <a:ext cx="644110" cy="17951"/>
         </a:xfrm>
         <a:custGeom>
           <a:avLst/>
@@ -8804,10 +9591,10 @@
           <a:pathLst>
             <a:path>
               <a:moveTo>
-                <a:pt x="0" y="12150"/>
+                <a:pt x="0" y="8975"/>
               </a:moveTo>
               <a:lnTo>
-                <a:pt x="514737" y="12150"/>
+                <a:pt x="644110" y="8975"/>
               </a:lnTo>
             </a:path>
           </a:pathLst>
@@ -8861,8 +9648,8 @@
         </a:p>
       </dsp:txBody>
       <dsp:txXfrm>
-        <a:off x="4493885" y="1156002"/>
-        <a:ext cx="25736" cy="25736"/>
+        <a:off x="5713658" y="2183753"/>
+        <a:ext cx="32205" cy="32205"/>
       </dsp:txXfrm>
     </dsp:sp>
     <dsp:sp modelId="{4F11EC82-BEDC-40A1-B226-859F10D802F7}">
@@ -8872,8 +9659,8 @@
       </dsp:nvSpPr>
       <dsp:spPr>
         <a:xfrm>
-          <a:off x="4763706" y="938197"/>
-          <a:ext cx="864170" cy="432085"/>
+          <a:off x="6051520" y="1911494"/>
+          <a:ext cx="1098132" cy="549066"/>
         </a:xfrm>
         <a:prstGeom prst="roundRect">
           <a:avLst>
@@ -8918,12 +9705,12 @@
         </a:fontRef>
       </dsp:style>
       <dsp:txBody>
-        <a:bodyPr spcFirstLastPara="0" vert="horz" wrap="square" lIns="5080" tIns="5080" rIns="5080" bIns="5080" numCol="1" spcCol="1270" anchor="ctr" anchorCtr="0">
+        <a:bodyPr spcFirstLastPara="0" vert="horz" wrap="square" lIns="6350" tIns="6350" rIns="6350" bIns="6350" numCol="1" spcCol="1270" anchor="ctr" anchorCtr="0">
           <a:noAutofit/>
         </a:bodyPr>
         <a:lstStyle/>
         <a:p>
-          <a:pPr lvl="0" algn="ctr" defTabSz="355600">
+          <a:pPr lvl="0" algn="ctr" defTabSz="444500">
             <a:lnSpc>
               <a:spcPct val="90000"/>
             </a:lnSpc>
@@ -8935,19 +9722,19 @@
             </a:spcAft>
           </a:pPr>
           <a:r>
-            <a:rPr lang="en-US" sz="800" kern="1200"/>
+            <a:rPr lang="en-US" sz="1000" kern="1200"/>
             <a:t>Add</a:t>
           </a:r>
           <a:r>
-            <a:rPr lang="en-US" sz="800" kern="1200" baseline="0"/>
+            <a:rPr lang="en-US" sz="1000" kern="1200" baseline="0"/>
             <a:t> to Watch list</a:t>
           </a:r>
-          <a:endParaRPr lang="en-US" sz="800" kern="1200"/>
+          <a:endParaRPr lang="en-US" sz="1000" kern="1200"/>
         </a:p>
       </dsp:txBody>
       <dsp:txXfrm>
-        <a:off x="4776361" y="950852"/>
-        <a:ext cx="838860" cy="406775"/>
+        <a:off x="6067602" y="1927576"/>
+        <a:ext cx="1065968" cy="516902"/>
       </dsp:txXfrm>
     </dsp:sp>
     <dsp:sp modelId="{B3A4BEF3-A0D6-41E9-898B-4C187D7D4546}">
@@ -8956,9 +9743,9 @@
         <dsp:cNvSpPr/>
       </dsp:nvSpPr>
       <dsp:spPr>
-        <a:xfrm rot="3328154">
-          <a:off x="4073016" y="1507581"/>
-          <a:ext cx="816272" cy="24301"/>
+        <a:xfrm rot="3371940">
+          <a:off x="5177328" y="2636733"/>
+          <a:ext cx="1039802" cy="17951"/>
         </a:xfrm>
         <a:custGeom>
           <a:avLst/>
@@ -8969,10 +9756,10 @@
           <a:pathLst>
             <a:path>
               <a:moveTo>
-                <a:pt x="0" y="12150"/>
+                <a:pt x="0" y="8975"/>
               </a:moveTo>
               <a:lnTo>
-                <a:pt x="816272" y="12150"/>
+                <a:pt x="1039802" y="8975"/>
               </a:lnTo>
             </a:path>
           </a:pathLst>
@@ -9026,8 +9813,8 @@
         </a:p>
       </dsp:txBody>
       <dsp:txXfrm>
-        <a:off x="4460745" y="1499325"/>
-        <a:ext cx="40813" cy="40813"/>
+        <a:off x="5671234" y="2619714"/>
+        <a:ext cx="51990" cy="51990"/>
       </dsp:txXfrm>
     </dsp:sp>
     <dsp:sp modelId="{8EF9D9E1-A9AA-42C4-9ADB-EC6646305B0D}">
@@ -9037,8 +9824,8 @@
       </dsp:nvSpPr>
       <dsp:spPr>
         <a:xfrm>
-          <a:off x="4712504" y="1639921"/>
-          <a:ext cx="864170" cy="432085"/>
+          <a:off x="5986455" y="2803200"/>
+          <a:ext cx="1098132" cy="549066"/>
         </a:xfrm>
         <a:prstGeom prst="roundRect">
           <a:avLst>
@@ -9083,12 +9870,12 @@
         </a:fontRef>
       </dsp:style>
       <dsp:txBody>
-        <a:bodyPr spcFirstLastPara="0" vert="horz" wrap="square" lIns="5080" tIns="5080" rIns="5080" bIns="5080" numCol="1" spcCol="1270" anchor="ctr" anchorCtr="0">
+        <a:bodyPr spcFirstLastPara="0" vert="horz" wrap="square" lIns="6350" tIns="6350" rIns="6350" bIns="6350" numCol="1" spcCol="1270" anchor="ctr" anchorCtr="0">
           <a:noAutofit/>
         </a:bodyPr>
         <a:lstStyle/>
         <a:p>
-          <a:pPr lvl="0" algn="ctr" defTabSz="355600">
+          <a:pPr lvl="0" algn="ctr" defTabSz="444500">
             <a:lnSpc>
               <a:spcPct val="90000"/>
             </a:lnSpc>
@@ -9100,14 +9887,14 @@
             </a:spcAft>
           </a:pPr>
           <a:r>
-            <a:rPr lang="en-US" sz="800" kern="1200"/>
+            <a:rPr lang="en-US" sz="1000" kern="1200"/>
             <a:t>Make New Watch List</a:t>
           </a:r>
         </a:p>
       </dsp:txBody>
       <dsp:txXfrm>
-        <a:off x="4725159" y="1652576"/>
-        <a:ext cx="838860" cy="406775"/>
+        <a:off x="6002537" y="2819282"/>
+        <a:ext cx="1065968" cy="516902"/>
       </dsp:txXfrm>
     </dsp:sp>
     <dsp:sp modelId="{FF1CD3DD-D69B-41E0-AA5A-13300E942970}">
@@ -9117,8 +9904,8 @@
       </dsp:nvSpPr>
       <dsp:spPr>
         <a:xfrm rot="3364483">
-          <a:off x="3138262" y="2315376"/>
-          <a:ext cx="448969" cy="24301"/>
+          <a:off x="3986010" y="3667990"/>
+          <a:ext cx="570521" cy="17951"/>
         </a:xfrm>
         <a:custGeom>
           <a:avLst/>
@@ -9129,10 +9916,10 @@
           <a:pathLst>
             <a:path>
               <a:moveTo>
-                <a:pt x="0" y="12150"/>
+                <a:pt x="0" y="8975"/>
               </a:moveTo>
               <a:lnTo>
-                <a:pt x="448969" y="12150"/>
+                <a:pt x="570521" y="8975"/>
               </a:lnTo>
             </a:path>
           </a:pathLst>
@@ -9186,8 +9973,8 @@
         </a:p>
       </dsp:txBody>
       <dsp:txXfrm>
-        <a:off x="3351523" y="2316302"/>
-        <a:ext cx="22448" cy="22448"/>
+        <a:off x="4257007" y="3662702"/>
+        <a:ext cx="28526" cy="28526"/>
       </dsp:txXfrm>
     </dsp:sp>
     <dsp:sp modelId="{1E3A448B-F574-46D8-B155-9CACF5446871}">
@@ -9197,8 +9984,8 @@
       </dsp:nvSpPr>
       <dsp:spPr>
         <a:xfrm>
-          <a:off x="3488034" y="2297754"/>
-          <a:ext cx="864170" cy="432085"/>
+          <a:off x="4430478" y="3639132"/>
+          <a:ext cx="1098132" cy="549066"/>
         </a:xfrm>
         <a:prstGeom prst="roundRect">
           <a:avLst>
@@ -9243,12 +10030,12 @@
         </a:fontRef>
       </dsp:style>
       <dsp:txBody>
-        <a:bodyPr spcFirstLastPara="0" vert="horz" wrap="square" lIns="5080" tIns="5080" rIns="5080" bIns="5080" numCol="1" spcCol="1270" anchor="ctr" anchorCtr="0">
+        <a:bodyPr spcFirstLastPara="0" vert="horz" wrap="square" lIns="6350" tIns="6350" rIns="6350" bIns="6350" numCol="1" spcCol="1270" anchor="ctr" anchorCtr="0">
           <a:noAutofit/>
         </a:bodyPr>
         <a:lstStyle/>
         <a:p>
-          <a:pPr lvl="0" algn="ctr" defTabSz="355600">
+          <a:pPr lvl="0" algn="ctr" defTabSz="444500">
             <a:lnSpc>
               <a:spcPct val="90000"/>
             </a:lnSpc>
@@ -9260,12 +10047,12 @@
             </a:spcAft>
           </a:pPr>
           <a:r>
-            <a:rPr lang="en-US" sz="800" kern="1200"/>
+            <a:rPr lang="en-US" sz="1000" kern="1200"/>
             <a:t>View watch liat details</a:t>
           </a:r>
         </a:p>
         <a:p>
-          <a:pPr lvl="0" algn="ctr" defTabSz="355600">
+          <a:pPr lvl="0" algn="ctr" defTabSz="444500">
             <a:lnSpc>
               <a:spcPct val="90000"/>
             </a:lnSpc>
@@ -9276,12 +10063,12 @@
               <a:spcPct val="35000"/>
             </a:spcAft>
           </a:pPr>
-          <a:endParaRPr lang="en-US" sz="800" kern="1200"/>
+          <a:endParaRPr lang="en-US" sz="1000" kern="1200"/>
         </a:p>
       </dsp:txBody>
       <dsp:txXfrm>
-        <a:off x="3500689" y="2310409"/>
-        <a:ext cx="838860" cy="406775"/>
+        <a:off x="4446560" y="3655214"/>
+        <a:ext cx="1065968" cy="516902"/>
       </dsp:txXfrm>
     </dsp:sp>
     <dsp:sp modelId="{8CF1FDA2-F4AC-47BA-B198-5EC9199AD976}">
@@ -9291,8 +10078,8 @@
       </dsp:nvSpPr>
       <dsp:spPr>
         <a:xfrm rot="22601">
-          <a:off x="4352201" y="2502974"/>
-          <a:ext cx="404198" cy="24301"/>
+          <a:off x="5528605" y="3906378"/>
+          <a:ext cx="513629" cy="17951"/>
         </a:xfrm>
         <a:custGeom>
           <a:avLst/>
@@ -9303,10 +10090,10 @@
           <a:pathLst>
             <a:path>
               <a:moveTo>
-                <a:pt x="0" y="12150"/>
+                <a:pt x="0" y="8975"/>
               </a:moveTo>
               <a:lnTo>
-                <a:pt x="404198" y="12150"/>
+                <a:pt x="513629" y="8975"/>
               </a:lnTo>
             </a:path>
           </a:pathLst>
@@ -9360,8 +10147,8 @@
         </a:p>
       </dsp:txBody>
       <dsp:txXfrm>
-        <a:off x="4544195" y="2505020"/>
-        <a:ext cx="20209" cy="20209"/>
+        <a:off x="5772579" y="3902513"/>
+        <a:ext cx="25681" cy="25681"/>
       </dsp:txXfrm>
     </dsp:sp>
     <dsp:sp modelId="{E264AF7E-34B9-499C-B3DC-A50A43343116}">
@@ -9371,8 +10158,8 @@
       </dsp:nvSpPr>
       <dsp:spPr>
         <a:xfrm>
-          <a:off x="4756395" y="2300411"/>
-          <a:ext cx="864170" cy="432085"/>
+          <a:off x="6042229" y="3642509"/>
+          <a:ext cx="1098132" cy="549066"/>
         </a:xfrm>
         <a:prstGeom prst="roundRect">
           <a:avLst>
@@ -9417,12 +10204,12 @@
         </a:fontRef>
       </dsp:style>
       <dsp:txBody>
-        <a:bodyPr spcFirstLastPara="0" vert="horz" wrap="square" lIns="5080" tIns="5080" rIns="5080" bIns="5080" numCol="1" spcCol="1270" anchor="ctr" anchorCtr="0">
+        <a:bodyPr spcFirstLastPara="0" vert="horz" wrap="square" lIns="6350" tIns="6350" rIns="6350" bIns="6350" numCol="1" spcCol="1270" anchor="ctr" anchorCtr="0">
           <a:noAutofit/>
         </a:bodyPr>
         <a:lstStyle/>
         <a:p>
-          <a:pPr lvl="0" algn="ctr" defTabSz="355600">
+          <a:pPr lvl="0" algn="ctr" defTabSz="444500">
             <a:lnSpc>
               <a:spcPct val="90000"/>
             </a:lnSpc>
@@ -9434,14 +10221,14 @@
             </a:spcAft>
           </a:pPr>
           <a:r>
-            <a:rPr lang="en-US" sz="800" kern="1200"/>
+            <a:rPr lang="en-US" sz="1000" kern="1200"/>
             <a:t>Remove content from  watchlist</a:t>
           </a:r>
         </a:p>
       </dsp:txBody>
       <dsp:txXfrm>
-        <a:off x="4769050" y="2313066"/>
-        <a:ext cx="838860" cy="406775"/>
+        <a:off x="6058311" y="3658591"/>
+        <a:ext cx="1065968" cy="516902"/>
       </dsp:txXfrm>
     </dsp:sp>
   </dsp:spTree>
@@ -11068,7 +11855,7 @@
 </file>
 
 <file path=customXml/itemProps1.xml><?xml version="1.0" encoding="utf-8"?>
-<ds:datastoreItem xmlns:ds="http://schemas.openxmlformats.org/officeDocument/2006/customXml" ds:itemID="{14C46A52-AFFE-4AE8-90EF-5EE0A9AD520F}">
+<ds:datastoreItem xmlns:ds="http://schemas.openxmlformats.org/officeDocument/2006/customXml" ds:itemID="{F21B2FE4-4685-4483-AECD-A01F243A62B1}">
   <ds:schemaRefs>
     <ds:schemaRef ds:uri="http://schemas.openxmlformats.org/officeDocument/2006/bibliography"/>
   </ds:schemaRefs>

</xml_diff>